<commit_message>
Added snapshots from studis
</commit_message>
<xml_diff>
--- a/LABORATORY/SiSy_lab3_foutran/SiSy_Lab3B_FT_properties/SiSy_Lab3B_FT_properties_solution.docx
+++ b/LABORATORY/SiSy_lab3_foutran/SiSy_Lab3B_FT_properties/SiSy_Lab3B_FT_properties_solution.docx
@@ -132,8 +132,6 @@
         </w:rPr>
         <w:br/>
       </w:r>
-      <w:bookmarkStart w:id="0" w:name="_GoBack"/>
-      <w:bookmarkEnd w:id="0"/>
     </w:p>
     <w:p>
       <w:pPr>
@@ -202,27 +200,7 @@
           <w:szCs w:val="22"/>
           <w:lang w:val="en-GB"/>
         </w:rPr>
-        <w:t xml:space="preserve">Please check with provided </w:t>
-      </w:r>
-      <w:proofErr w:type="gramStart"/>
-      <w:r>
-        <w:rPr>
-          <w:rFonts w:ascii="Arial" w:hAnsi="Arial" w:cs="Arial"/>
-          <w:sz w:val="22"/>
-          <w:szCs w:val="22"/>
-          <w:lang w:val="en-GB"/>
-        </w:rPr>
-        <w:t>solution, and</w:t>
-      </w:r>
-      <w:proofErr w:type="gramEnd"/>
-      <w:r>
-        <w:rPr>
-          <w:rFonts w:ascii="Arial" w:hAnsi="Arial" w:cs="Arial"/>
-          <w:sz w:val="22"/>
-          <w:szCs w:val="22"/>
-          <w:lang w:val="en-GB"/>
-        </w:rPr>
-        <w:t xml:space="preserve"> ask questions when need help</w:t>
+        <w:t>Please check with provided solution, and ask questions when need help</w:t>
       </w:r>
       <w:r>
         <w:rPr>
@@ -358,27 +336,7 @@
           <w:szCs w:val="22"/>
           <w:lang w:val="en-GB"/>
         </w:rPr>
-        <w:t xml:space="preserve">Use the modulation </w:t>
-      </w:r>
-      <w:proofErr w:type="gramStart"/>
-      <w:r>
-        <w:rPr>
-          <w:rFonts w:ascii="Arial" w:hAnsi="Arial" w:cs="Arial"/>
-          <w:sz w:val="22"/>
-          <w:szCs w:val="22"/>
-          <w:lang w:val="en-GB"/>
-        </w:rPr>
-        <w:t>menu, and</w:t>
-      </w:r>
-      <w:proofErr w:type="gramEnd"/>
-      <w:r>
-        <w:rPr>
-          <w:rFonts w:ascii="Arial" w:hAnsi="Arial" w:cs="Arial"/>
-          <w:sz w:val="22"/>
-          <w:szCs w:val="22"/>
-          <w:lang w:val="en-GB"/>
-        </w:rPr>
-        <w:t xml:space="preserve"> set s(t) as the modulating signal. </w:t>
+        <w:t xml:space="preserve">Use the modulation menu, and set s(t) as the modulating signal. </w:t>
       </w:r>
     </w:p>
     <w:p>
@@ -412,45 +370,16 @@
           <w:szCs w:val="22"/>
           <w:lang w:val="en-GB"/>
         </w:rPr>
-        <w:t>TTI-</w:t>
-      </w:r>
-      <w:proofErr w:type="spellStart"/>
-      <w:r>
-        <w:rPr>
-          <w:rFonts w:ascii="Arial" w:hAnsi="Arial" w:cs="Arial"/>
-          <w:sz w:val="22"/>
-          <w:szCs w:val="22"/>
-          <w:lang w:val="en-GB"/>
-        </w:rPr>
-        <w:t>FuGe</w:t>
-      </w:r>
-      <w:proofErr w:type="spellEnd"/>
-      <w:r>
-        <w:rPr>
-          <w:rFonts w:ascii="Arial" w:hAnsi="Arial" w:cs="Arial"/>
-          <w:sz w:val="22"/>
-          <w:szCs w:val="22"/>
-          <w:lang w:val="en-GB"/>
-        </w:rPr>
-        <w:t xml:space="preserve"> TG5011 </w:t>
-      </w:r>
-      <w:r>
-        <w:rPr>
-          <w:rFonts w:ascii="Arial" w:hAnsi="Arial" w:cs="Arial"/>
-          <w:sz w:val="22"/>
-          <w:szCs w:val="22"/>
-          <w:lang w:val="en-GB"/>
-        </w:rPr>
-        <w:t>controls the relative amplitude A1/S0 with the parameter: modulation depth.</w:t>
-      </w:r>
-      <w:r>
-        <w:rPr>
-          <w:rFonts w:ascii="Arial" w:hAnsi="Arial" w:cs="Arial"/>
-          <w:sz w:val="22"/>
-          <w:szCs w:val="22"/>
-          <w:lang w:val="en-GB"/>
-        </w:rPr>
-        <w:t xml:space="preserve"> </w:t>
+        <w:t xml:space="preserve">TTI-FuGe TG5011 </w:t>
+      </w:r>
+      <w:r>
+        <w:rPr>
+          <w:rFonts w:ascii="Arial" w:hAnsi="Arial" w:cs="Arial"/>
+          <w:sz w:val="22"/>
+          <w:szCs w:val="22"/>
+          <w:lang w:val="en-GB"/>
+        </w:rPr>
+        <w:t xml:space="preserve">controls the relative amplitude A1/S0 with the parameter: modulation depth. </w:t>
       </w:r>
     </w:p>
     <w:p>
@@ -479,36 +408,324 @@
           <w:szCs w:val="22"/>
           <w:lang w:val="en-GB"/>
         </w:rPr>
-        <w:t xml:space="preserve">Important: </w:t>
-      </w:r>
-      <w:r>
-        <w:rPr>
-          <w:rFonts w:ascii="Arial" w:hAnsi="Arial" w:cs="Arial"/>
-          <w:sz w:val="22"/>
-          <w:szCs w:val="22"/>
-          <w:lang w:val="en-GB"/>
-        </w:rPr>
-        <w:t xml:space="preserve">The AM modulation in the </w:t>
-      </w:r>
-      <w:proofErr w:type="spellStart"/>
-      <w:r>
-        <w:rPr>
-          <w:rFonts w:ascii="Arial" w:hAnsi="Arial" w:cs="Arial"/>
-          <w:sz w:val="22"/>
-          <w:szCs w:val="22"/>
-          <w:lang w:val="en-GB"/>
-        </w:rPr>
-        <w:t>FuGe</w:t>
-      </w:r>
-      <w:proofErr w:type="spellEnd"/>
-      <w:r>
-        <w:rPr>
-          <w:rFonts w:ascii="Arial" w:hAnsi="Arial" w:cs="Arial"/>
-          <w:sz w:val="22"/>
-          <w:szCs w:val="22"/>
-          <w:lang w:val="en-GB"/>
-        </w:rPr>
-        <w:t xml:space="preserve"> adds the DC-offset to the modulating signal, according to the standard AM (double sideband with carrier).</w:t>
+        <w:t>Important: The AM modulation in the FuGe adds the DC-offset to the modulating signal, according to the standard AM (double sideband with carrier). So no need to add an extra offset. Already done by FuGe, when selecting AM.</w:t>
+      </w:r>
+    </w:p>
+    <w:p>
+      <w:pPr>
+        <w:tabs>
+          <w:tab w:val="left" w:pos="360"/>
+          <w:tab w:val="left" w:pos="540"/>
+          <w:tab w:val="center" w:pos="4500"/>
+        </w:tabs>
+        <w:spacing w:after="60"/>
+        <w:rPr>
+          <w:rFonts w:ascii="Arial" w:hAnsi="Arial" w:cs="Arial"/>
+          <w:sz w:val="22"/>
+          <w:szCs w:val="22"/>
+          <w:lang w:val="en-GB"/>
+        </w:rPr>
+      </w:pPr>
+    </w:p>
+    <w:p>
+      <w:pPr>
+        <w:rPr>
+          <w:rFonts w:ascii="Calibri" w:hAnsi="Calibri" w:cs="Calibri"/>
+          <w:sz w:val="22"/>
+          <w:szCs w:val="22"/>
+        </w:rPr>
+      </w:pPr>
+      <w:r>
+        <w:rPr>
+          <w:rFonts w:ascii="Calibri" w:hAnsi="Calibri" w:cs="Calibri"/>
+          <w:sz w:val="22"/>
+          <w:szCs w:val="22"/>
+        </w:rPr>
+        <w:fldChar w:fldCharType="begin"/>
+      </w:r>
+      <w:r>
+        <w:rPr>
+          <w:rFonts w:ascii="Calibri" w:hAnsi="Calibri" w:cs="Calibri"/>
+          <w:sz w:val="22"/>
+          <w:szCs w:val="22"/>
+        </w:rPr>
+        <w:instrText xml:space="preserve"> INCLUDEPICTURE "C:\\Users\\dqtm\\AppData\\Local\\Temp\\msohtmlclip1\\02\\clip_image001.jpg" \* MERGEFORMATINET </w:instrText>
+      </w:r>
+      <w:r>
+        <w:rPr>
+          <w:rFonts w:ascii="Calibri" w:hAnsi="Calibri" w:cs="Calibri"/>
+          <w:sz w:val="22"/>
+          <w:szCs w:val="22"/>
+        </w:rPr>
+        <w:fldChar w:fldCharType="separate"/>
+      </w:r>
+      <w:r>
+        <w:rPr>
+          <w:rFonts w:ascii="Calibri" w:hAnsi="Calibri" w:cs="Calibri"/>
+          <w:sz w:val="22"/>
+          <w:szCs w:val="22"/>
+        </w:rPr>
+        <w:pict>
+          <v:shape id="_x0000_i1025" type="#_x0000_t75" alt="Tek &#10;내1 5이〕rt•,V &#10;Trig'd &#10;M Pos: 180.이IS &#10;MATHEMATIK &#10;l〕paratiorl &#10;FFT &#10;대」elle &#10;CHI &#10;Fenster &#10;Flattop &#10;EFT-Zoom &#10;M 5이〕LIS &#10;28-I〕ET..-20 16:01 &#10;「-:HI f 희40mV &#10;5,1〕1085kH2 " style="width:247pt;height:185pt">
+            <v:imagedata r:id="rId8" r:href="rId9"/>
+          </v:shape>
+        </w:pict>
+      </w:r>
+      <w:r>
+        <w:rPr>
+          <w:rFonts w:ascii="Calibri" w:hAnsi="Calibri" w:cs="Calibri"/>
+          <w:sz w:val="22"/>
+          <w:szCs w:val="22"/>
+        </w:rPr>
+        <w:fldChar w:fldCharType="end"/>
+      </w:r>
+    </w:p>
+    <w:p>
+      <w:pPr>
+        <w:rPr>
+          <w:rFonts w:ascii="Calibri" w:hAnsi="Calibri" w:cs="Calibri"/>
+          <w:sz w:val="22"/>
+          <w:szCs w:val="22"/>
+        </w:rPr>
+      </w:pPr>
+    </w:p>
+    <w:p>
+      <w:pPr>
+        <w:rPr>
+          <w:rFonts w:ascii="Calibri" w:hAnsi="Calibri" w:cs="Calibri"/>
+          <w:color w:val="FF0000"/>
+          <w:sz w:val="22"/>
+          <w:szCs w:val="22"/>
+          <w:lang w:val="en-US"/>
+        </w:rPr>
+      </w:pPr>
+      <w:r>
+        <w:rPr>
+          <w:rFonts w:ascii="Calibri" w:hAnsi="Calibri" w:cs="Calibri"/>
+          <w:color w:val="FF0000"/>
+          <w:sz w:val="22"/>
+          <w:szCs w:val="22"/>
+          <w:lang w:val="en-US"/>
+        </w:rPr>
+        <w:t>Later, change for snapshot with cursor showing frequency values</w:t>
+      </w:r>
+    </w:p>
+    <w:p>
+      <w:pPr>
+        <w:rPr>
+          <w:rFonts w:ascii="Calibri" w:hAnsi="Calibri" w:cs="Calibri"/>
+          <w:sz w:val="22"/>
+          <w:szCs w:val="22"/>
+          <w:lang w:val="en-US"/>
+        </w:rPr>
+      </w:pPr>
+      <w:r>
+        <w:rPr>
+          <w:rFonts w:ascii="Calibri" w:hAnsi="Calibri" w:cs="Calibri"/>
+          <w:sz w:val="22"/>
+          <w:szCs w:val="22"/>
+        </w:rPr>
+        <w:fldChar w:fldCharType="begin"/>
+      </w:r>
+      <w:r>
+        <w:rPr>
+          <w:rFonts w:ascii="Calibri" w:hAnsi="Calibri" w:cs="Calibri"/>
+          <w:sz w:val="22"/>
+          <w:szCs w:val="22"/>
+          <w:lang w:val="en-US"/>
+        </w:rPr>
+        <w:instrText xml:space="preserve"> INCLUDEPICTURE "C:\\Users\\dqtm\\AppData\\Local\\Temp\\msohtmlclip1\\02\\clip_image001.jpg" \* MERGEFORMATINET </w:instrText>
+      </w:r>
+      <w:r>
+        <w:rPr>
+          <w:rFonts w:ascii="Calibri" w:hAnsi="Calibri" w:cs="Calibri"/>
+          <w:sz w:val="22"/>
+          <w:szCs w:val="22"/>
+        </w:rPr>
+        <w:fldChar w:fldCharType="separate"/>
+      </w:r>
+      <w:r>
+        <w:rPr>
+          <w:rFonts w:ascii="Calibri" w:hAnsi="Calibri" w:cs="Calibri"/>
+          <w:sz w:val="22"/>
+          <w:szCs w:val="22"/>
+        </w:rPr>
+        <w:pict>
+          <v:shape id="_x0000_i1030" type="#_x0000_t75" alt="cugsa,q &#10;Magnitude &#10;Sr-•urce &#10;-36,2da &#10;Cursor 2 &#10;Har.nirlg &#10;CHI &#10;LISE multipurpr-lse knab to move 1 " style="width:250.35pt;height:187.55pt">
+            <v:imagedata r:id="rId10" r:href="rId11"/>
+          </v:shape>
+        </w:pict>
+      </w:r>
+      <w:r>
+        <w:rPr>
+          <w:rFonts w:ascii="Calibri" w:hAnsi="Calibri" w:cs="Calibri"/>
+          <w:sz w:val="22"/>
+          <w:szCs w:val="22"/>
+        </w:rPr>
+        <w:fldChar w:fldCharType="end"/>
+      </w:r>
+    </w:p>
+    <w:p>
+      <w:pPr>
+        <w:rPr>
+          <w:rFonts w:ascii="Calibri" w:hAnsi="Calibri" w:cs="Calibri"/>
+          <w:sz w:val="22"/>
+          <w:szCs w:val="22"/>
+          <w:lang w:val="en-US"/>
+        </w:rPr>
+      </w:pPr>
+    </w:p>
+    <w:p>
+      <w:pPr>
+        <w:tabs>
+          <w:tab w:val="left" w:pos="360"/>
+          <w:tab w:val="left" w:pos="540"/>
+          <w:tab w:val="center" w:pos="4500"/>
+        </w:tabs>
+        <w:spacing w:after="60"/>
+        <w:rPr>
+          <w:rFonts w:ascii="Arial" w:hAnsi="Arial" w:cs="Arial"/>
+          <w:sz w:val="22"/>
+          <w:szCs w:val="22"/>
+          <w:lang w:val="en-GB"/>
+        </w:rPr>
+      </w:pPr>
+    </w:p>
+    <w:p>
+      <w:pPr>
+        <w:tabs>
+          <w:tab w:val="left" w:pos="360"/>
+          <w:tab w:val="left" w:pos="540"/>
+          <w:tab w:val="center" w:pos="4500"/>
+        </w:tabs>
+        <w:spacing w:after="60"/>
+        <w:rPr>
+          <w:rFonts w:ascii="Arial" w:hAnsi="Arial" w:cs="Arial"/>
+          <w:sz w:val="22"/>
+          <w:szCs w:val="22"/>
+          <w:lang w:val="en-GB"/>
+        </w:rPr>
+      </w:pPr>
+    </w:p>
+    <w:p>
+      <w:pPr>
+        <w:tabs>
+          <w:tab w:val="left" w:pos="360"/>
+          <w:tab w:val="left" w:pos="540"/>
+          <w:tab w:val="center" w:pos="4500"/>
+        </w:tabs>
+        <w:spacing w:after="60"/>
+        <w:rPr>
+          <w:rFonts w:ascii="Arial" w:hAnsi="Arial" w:cs="Arial"/>
+          <w:sz w:val="22"/>
+          <w:szCs w:val="22"/>
+          <w:lang w:val="en-GB"/>
+        </w:rPr>
+      </w:pPr>
+      <w:r>
+        <w:rPr>
+          <w:rFonts w:ascii="Arial" w:hAnsi="Arial" w:cs="Arial"/>
+          <w:sz w:val="22"/>
+          <w:szCs w:val="22"/>
+          <w:lang w:val="en-GB"/>
+        </w:rPr>
+        <w:t>d</w:t>
+      </w:r>
+      <w:r>
+        <w:rPr>
+          <w:rFonts w:ascii="Arial" w:hAnsi="Arial" w:cs="Arial"/>
+          <w:sz w:val="22"/>
+          <w:szCs w:val="22"/>
+          <w:lang w:val="en-GB"/>
+        </w:rPr>
+        <w:t>)</w:t>
+      </w:r>
+      <w:r>
+        <w:rPr>
+          <w:rFonts w:ascii="Arial" w:hAnsi="Arial" w:cs="Arial"/>
+          <w:sz w:val="22"/>
+          <w:szCs w:val="22"/>
+          <w:lang w:val="en-GB"/>
+        </w:rPr>
+        <w:tab/>
+      </w:r>
+      <w:r>
+        <w:rPr>
+          <w:rFonts w:ascii="Arial" w:hAnsi="Arial" w:cs="Arial"/>
+          <w:sz w:val="22"/>
+          <w:szCs w:val="22"/>
+          <w:lang w:val="en-GB"/>
+        </w:rPr>
+        <w:t xml:space="preserve">Yes, s(t) is observable in shape of envelope (shapes amplitude of carrier signal). </w:t>
+      </w:r>
+    </w:p>
+    <w:p>
+      <w:pPr>
+        <w:tabs>
+          <w:tab w:val="left" w:pos="360"/>
+          <w:tab w:val="left" w:pos="540"/>
+          <w:tab w:val="center" w:pos="4500"/>
+        </w:tabs>
+        <w:spacing w:after="60"/>
+        <w:rPr>
+          <w:rFonts w:ascii="Arial" w:hAnsi="Arial" w:cs="Arial"/>
+          <w:sz w:val="22"/>
+          <w:szCs w:val="22"/>
+          <w:lang w:val="en-GB"/>
+        </w:rPr>
+      </w:pPr>
+      <w:r>
+        <w:rPr>
+          <w:rFonts w:ascii="Arial" w:hAnsi="Arial" w:cs="Arial"/>
+          <w:sz w:val="22"/>
+          <w:szCs w:val="22"/>
+          <w:lang w:val="en-GB"/>
+        </w:rPr>
+        <w:t xml:space="preserve">Yes, an envelope detector (with diode, R + C) can already retrieve modulating signal. </w:t>
+      </w:r>
+    </w:p>
+    <w:p>
+      <w:pPr>
+        <w:tabs>
+          <w:tab w:val="left" w:pos="360"/>
+          <w:tab w:val="left" w:pos="540"/>
+          <w:tab w:val="center" w:pos="4500"/>
+        </w:tabs>
+        <w:spacing w:after="60"/>
+        <w:rPr>
+          <w:rFonts w:ascii="Arial" w:hAnsi="Arial" w:cs="Arial"/>
+          <w:sz w:val="22"/>
+          <w:szCs w:val="22"/>
+          <w:lang w:val="en-GB"/>
+        </w:rPr>
+      </w:pPr>
+      <w:r>
+        <w:rPr>
+          <w:rFonts w:ascii="Arial" w:hAnsi="Arial" w:cs="Arial"/>
+          <w:sz w:val="22"/>
+          <w:szCs w:val="22"/>
+          <w:lang w:val="en-GB"/>
+        </w:rPr>
+        <w:t>Interesting to try out in LTSpice (</w:t>
+      </w:r>
+      <w:r>
+        <w:rPr>
+          <w:rFonts w:ascii="Arial" w:hAnsi="Arial" w:cs="Arial"/>
+          <w:color w:val="FF0000"/>
+          <w:sz w:val="22"/>
+          <w:szCs w:val="22"/>
+          <w:lang w:val="en-GB"/>
+        </w:rPr>
+        <w:t>need to check how to generate or import csv</w:t>
+      </w:r>
+      <w:r>
+        <w:rPr>
+          <w:rFonts w:ascii="Arial" w:hAnsi="Arial" w:cs="Arial"/>
+          <w:sz w:val="22"/>
+          <w:szCs w:val="22"/>
+          <w:lang w:val="en-GB"/>
+        </w:rPr>
+        <w:t>)</w:t>
       </w:r>
       <w:r>
         <w:rPr>
@@ -519,86 +736,103 @@
         </w:rPr>
         <w:t xml:space="preserve"> </w:t>
       </w:r>
-      <w:proofErr w:type="gramStart"/>
-      <w:r>
-        <w:rPr>
-          <w:rFonts w:ascii="Arial" w:hAnsi="Arial" w:cs="Arial"/>
-          <w:sz w:val="22"/>
-          <w:szCs w:val="22"/>
-          <w:lang w:val="en-GB"/>
-        </w:rPr>
-        <w:t>So</w:t>
-      </w:r>
-      <w:proofErr w:type="gramEnd"/>
-      <w:r>
-        <w:rPr>
-          <w:rFonts w:ascii="Arial" w:hAnsi="Arial" w:cs="Arial"/>
-          <w:sz w:val="22"/>
-          <w:szCs w:val="22"/>
-          <w:lang w:val="en-GB"/>
-        </w:rPr>
-        <w:t xml:space="preserve"> no need to add an extra offset. Already done by </w:t>
-      </w:r>
-      <w:proofErr w:type="spellStart"/>
-      <w:r>
-        <w:rPr>
-          <w:rFonts w:ascii="Arial" w:hAnsi="Arial" w:cs="Arial"/>
-          <w:sz w:val="22"/>
-          <w:szCs w:val="22"/>
-          <w:lang w:val="en-GB"/>
-        </w:rPr>
-        <w:t>FuGe</w:t>
-      </w:r>
-      <w:proofErr w:type="spellEnd"/>
-      <w:r>
-        <w:rPr>
-          <w:rFonts w:ascii="Arial" w:hAnsi="Arial" w:cs="Arial"/>
-          <w:sz w:val="22"/>
-          <w:szCs w:val="22"/>
-          <w:lang w:val="en-GB"/>
-        </w:rPr>
-        <w:t>, when selecting AM.</w:t>
-      </w:r>
-    </w:p>
-    <w:p>
-      <w:pPr>
-        <w:tabs>
-          <w:tab w:val="left" w:pos="360"/>
-          <w:tab w:val="left" w:pos="540"/>
-          <w:tab w:val="center" w:pos="4500"/>
-        </w:tabs>
-        <w:spacing w:after="60"/>
-        <w:rPr>
-          <w:rFonts w:ascii="Arial" w:hAnsi="Arial" w:cs="Arial"/>
-          <w:sz w:val="22"/>
-          <w:szCs w:val="22"/>
-          <w:lang w:val="en-GB"/>
-        </w:rPr>
-      </w:pPr>
-    </w:p>
-    <w:p>
-      <w:pPr>
-        <w:tabs>
-          <w:tab w:val="left" w:pos="360"/>
-          <w:tab w:val="left" w:pos="540"/>
-          <w:tab w:val="center" w:pos="4500"/>
-        </w:tabs>
-        <w:spacing w:after="60"/>
-        <w:rPr>
-          <w:rFonts w:ascii="Arial" w:hAnsi="Arial" w:cs="Arial"/>
-          <w:sz w:val="22"/>
-          <w:szCs w:val="22"/>
-          <w:lang w:val="en-GB"/>
-        </w:rPr>
-      </w:pPr>
-      <w:r>
-        <w:rPr>
-          <w:rFonts w:ascii="Arial" w:hAnsi="Arial" w:cs="Arial"/>
-          <w:sz w:val="22"/>
-          <w:szCs w:val="22"/>
-          <w:lang w:val="en-GB"/>
-        </w:rPr>
-        <w:t>d</w:t>
+    </w:p>
+    <w:p>
+      <w:pPr>
+        <w:tabs>
+          <w:tab w:val="left" w:pos="360"/>
+          <w:tab w:val="left" w:pos="540"/>
+          <w:tab w:val="center" w:pos="4500"/>
+        </w:tabs>
+        <w:spacing w:after="60"/>
+        <w:rPr>
+          <w:rFonts w:ascii="Arial" w:hAnsi="Arial" w:cs="Arial"/>
+          <w:sz w:val="22"/>
+          <w:szCs w:val="22"/>
+          <w:lang w:val="en-GB"/>
+        </w:rPr>
+      </w:pPr>
+      <w:r>
+        <w:rPr>
+          <w:rFonts w:ascii="Arial" w:hAnsi="Arial" w:cs="Arial"/>
+          <w:sz w:val="22"/>
+          <w:szCs w:val="22"/>
+          <w:lang w:val="en-GB"/>
+        </w:rPr>
+        <w:t xml:space="preserve">Curiosity: the offset (+1) in the modulating signal, allows to have directly the shape of s(t) in the envelope of the modulated signal, and to retrieve s(t) with simple detector. This was needed at the times that AM started (in 1920’s). </w:t>
+      </w:r>
+    </w:p>
+    <w:p>
+      <w:pPr>
+        <w:tabs>
+          <w:tab w:val="left" w:pos="360"/>
+          <w:tab w:val="left" w:pos="540"/>
+          <w:tab w:val="center" w:pos="4500"/>
+        </w:tabs>
+        <w:spacing w:after="60"/>
+        <w:rPr>
+          <w:rFonts w:ascii="Arial" w:hAnsi="Arial" w:cs="Arial"/>
+          <w:sz w:val="22"/>
+          <w:szCs w:val="22"/>
+          <w:lang w:val="en-GB"/>
+        </w:rPr>
+      </w:pPr>
+      <w:r>
+        <w:rPr>
+          <w:rFonts w:ascii="Arial" w:hAnsi="Arial" w:cs="Arial"/>
+          <w:noProof/>
+          <w:sz w:val="22"/>
+          <w:szCs w:val="22"/>
+          <w:lang w:val="en-GB"/>
+        </w:rPr>
+        <w:pict>
+          <v:shape id="Grafik 1" o:spid="_x0000_i1035" type="#_x0000_t75" style="width:255.35pt;height:135.65pt;visibility:visible;mso-wrap-style:square">
+            <v:imagedata r:id="rId12" o:title=""/>
+          </v:shape>
+        </w:pict>
+      </w:r>
+      <w:bookmarkStart w:id="0" w:name="_GoBack"/>
+      <w:bookmarkEnd w:id="0"/>
+    </w:p>
+    <w:p>
+      <w:pPr>
+        <w:tabs>
+          <w:tab w:val="left" w:pos="360"/>
+          <w:tab w:val="left" w:pos="540"/>
+          <w:tab w:val="center" w:pos="4500"/>
+        </w:tabs>
+        <w:spacing w:after="60"/>
+        <w:rPr>
+          <w:rFonts w:ascii="Arial" w:hAnsi="Arial" w:cs="Arial"/>
+          <w:sz w:val="22"/>
+          <w:szCs w:val="22"/>
+          <w:lang w:val="en-GB"/>
+        </w:rPr>
+      </w:pPr>
+    </w:p>
+    <w:p>
+      <w:pPr>
+        <w:tabs>
+          <w:tab w:val="left" w:pos="360"/>
+          <w:tab w:val="left" w:pos="540"/>
+          <w:tab w:val="center" w:pos="4500"/>
+        </w:tabs>
+        <w:spacing w:after="60"/>
+        <w:rPr>
+          <w:rFonts w:ascii="Arial" w:hAnsi="Arial" w:cs="Arial"/>
+          <w:sz w:val="22"/>
+          <w:szCs w:val="22"/>
+          <w:lang w:val="en-GB"/>
+        </w:rPr>
+      </w:pPr>
+      <w:r>
+        <w:rPr>
+          <w:rFonts w:ascii="Arial" w:hAnsi="Arial" w:cs="Arial"/>
+          <w:sz w:val="22"/>
+          <w:szCs w:val="22"/>
+          <w:lang w:val="en-GB"/>
+        </w:rPr>
+        <w:t>e</w:t>
       </w:r>
       <w:r>
         <w:rPr>
@@ -625,87 +859,132 @@
           <w:szCs w:val="22"/>
           <w:lang w:val="en-GB"/>
         </w:rPr>
-        <w:t xml:space="preserve">Yes, s(t) is observable in shape of envelope (shapes amplitude of carrier signal). </w:t>
-      </w:r>
-    </w:p>
-    <w:p>
-      <w:pPr>
-        <w:tabs>
-          <w:tab w:val="left" w:pos="360"/>
-          <w:tab w:val="left" w:pos="540"/>
-          <w:tab w:val="center" w:pos="4500"/>
-        </w:tabs>
-        <w:spacing w:after="60"/>
-        <w:rPr>
-          <w:rFonts w:ascii="Arial" w:hAnsi="Arial" w:cs="Arial"/>
-          <w:sz w:val="22"/>
-          <w:szCs w:val="22"/>
-          <w:lang w:val="en-GB"/>
-        </w:rPr>
-      </w:pPr>
-      <w:r>
-        <w:rPr>
-          <w:rFonts w:ascii="Arial" w:hAnsi="Arial" w:cs="Arial"/>
-          <w:sz w:val="22"/>
-          <w:szCs w:val="22"/>
-          <w:lang w:val="en-GB"/>
-        </w:rPr>
-        <w:t xml:space="preserve">Yes, an envelope detector (with diode, R + C) can already retrieve modulating signal. </w:t>
-      </w:r>
-    </w:p>
-    <w:p>
-      <w:pPr>
-        <w:tabs>
-          <w:tab w:val="left" w:pos="360"/>
-          <w:tab w:val="left" w:pos="540"/>
-          <w:tab w:val="center" w:pos="4500"/>
-        </w:tabs>
-        <w:spacing w:after="60"/>
-        <w:rPr>
-          <w:rFonts w:ascii="Arial" w:hAnsi="Arial" w:cs="Arial"/>
-          <w:sz w:val="22"/>
-          <w:szCs w:val="22"/>
-          <w:lang w:val="en-GB"/>
-        </w:rPr>
-      </w:pPr>
-      <w:r>
-        <w:rPr>
-          <w:rFonts w:ascii="Arial" w:hAnsi="Arial" w:cs="Arial"/>
-          <w:sz w:val="22"/>
-          <w:szCs w:val="22"/>
-          <w:lang w:val="en-GB"/>
-        </w:rPr>
-        <w:t xml:space="preserve">Interesting to try out in </w:t>
-      </w:r>
-      <w:proofErr w:type="spellStart"/>
-      <w:r>
-        <w:rPr>
-          <w:rFonts w:ascii="Arial" w:hAnsi="Arial" w:cs="Arial"/>
-          <w:sz w:val="22"/>
-          <w:szCs w:val="22"/>
-          <w:lang w:val="en-GB"/>
-        </w:rPr>
-        <w:t>LTSpice</w:t>
-      </w:r>
-      <w:proofErr w:type="spellEnd"/>
-      <w:r>
-        <w:rPr>
-          <w:rFonts w:ascii="Arial" w:hAnsi="Arial" w:cs="Arial"/>
-          <w:sz w:val="22"/>
-          <w:szCs w:val="22"/>
-          <w:lang w:val="en-GB"/>
-        </w:rPr>
-        <w:t xml:space="preserve"> (</w:t>
-      </w:r>
-      <w:r>
-        <w:rPr>
-          <w:rFonts w:ascii="Arial" w:hAnsi="Arial" w:cs="Arial"/>
-          <w:color w:val="FF0000"/>
-          <w:sz w:val="22"/>
-          <w:szCs w:val="22"/>
-          <w:lang w:val="en-GB"/>
-        </w:rPr>
-        <w:t>need to check how to generate or import csv</w:t>
+        <w:t>Spectrum: 3 peaks, at 10kHz plus  +/- 1KHz</w:t>
+      </w:r>
+      <w:r>
+        <w:rPr>
+          <w:rFonts w:ascii="Arial" w:hAnsi="Arial" w:cs="Arial"/>
+          <w:sz w:val="22"/>
+          <w:szCs w:val="22"/>
+          <w:lang w:val="en-GB"/>
+        </w:rPr>
+        <w:t>.</w:t>
+      </w:r>
+    </w:p>
+    <w:p>
+      <w:pPr>
+        <w:tabs>
+          <w:tab w:val="left" w:pos="360"/>
+          <w:tab w:val="left" w:pos="540"/>
+          <w:tab w:val="center" w:pos="4500"/>
+        </w:tabs>
+        <w:spacing w:after="60"/>
+        <w:rPr>
+          <w:rFonts w:ascii="Arial" w:hAnsi="Arial" w:cs="Arial"/>
+          <w:sz w:val="22"/>
+          <w:szCs w:val="22"/>
+          <w:lang w:val="en-GB"/>
+        </w:rPr>
+      </w:pPr>
+      <w:r>
+        <w:rPr>
+          <w:rFonts w:ascii="Arial" w:hAnsi="Arial" w:cs="Arial"/>
+          <w:sz w:val="22"/>
+          <w:szCs w:val="22"/>
+          <w:lang w:val="en-GB"/>
+        </w:rPr>
+        <w:t xml:space="preserve">The peak at 10kHz corresponds to the DC-offset multiplied with the carrier. The property freq-shift explains the position of the peaks. </w:t>
+      </w:r>
+    </w:p>
+    <w:p>
+      <w:pPr>
+        <w:tabs>
+          <w:tab w:val="left" w:pos="360"/>
+          <w:tab w:val="left" w:pos="540"/>
+          <w:tab w:val="center" w:pos="4500"/>
+        </w:tabs>
+        <w:spacing w:after="60"/>
+        <w:rPr>
+          <w:rFonts w:ascii="Arial" w:hAnsi="Arial" w:cs="Arial"/>
+          <w:sz w:val="22"/>
+          <w:szCs w:val="22"/>
+          <w:lang w:val="en-GB"/>
+        </w:rPr>
+      </w:pPr>
+      <w:r>
+        <w:rPr>
+          <w:rFonts w:ascii="Arial" w:hAnsi="Arial" w:cs="Arial"/>
+          <w:sz w:val="22"/>
+          <w:szCs w:val="22"/>
+          <w:lang w:val="en-GB"/>
+        </w:rPr>
+        <w:t>Interesting to see that the “negative” side of the spectrum of s(t) (peak at -1kHz) is now visible after the modulation at 10kHz-1kHz = 9kHz.</w:t>
+      </w:r>
+    </w:p>
+    <w:p>
+      <w:pPr>
+        <w:tabs>
+          <w:tab w:val="left" w:pos="360"/>
+          <w:tab w:val="left" w:pos="540"/>
+          <w:tab w:val="center" w:pos="4500"/>
+        </w:tabs>
+        <w:spacing w:after="60"/>
+        <w:rPr>
+          <w:rFonts w:ascii="Arial" w:hAnsi="Arial" w:cs="Arial"/>
+          <w:sz w:val="22"/>
+          <w:szCs w:val="22"/>
+          <w:lang w:val="en-GB"/>
+        </w:rPr>
+      </w:pPr>
+      <w:r>
+        <w:rPr>
+          <w:rFonts w:ascii="Arial" w:hAnsi="Arial" w:cs="Arial"/>
+          <w:sz w:val="22"/>
+          <w:szCs w:val="22"/>
+          <w:lang w:val="en-GB"/>
+        </w:rPr>
+        <w:t xml:space="preserve">Varying the frequency of s(t), varies the delta of side-peaks to the carrier frequency after modulation. </w:t>
+      </w:r>
+    </w:p>
+    <w:p>
+      <w:pPr>
+        <w:tabs>
+          <w:tab w:val="left" w:pos="360"/>
+          <w:tab w:val="left" w:pos="540"/>
+          <w:tab w:val="center" w:pos="4500"/>
+        </w:tabs>
+        <w:spacing w:after="60"/>
+        <w:rPr>
+          <w:rFonts w:ascii="Arial" w:hAnsi="Arial" w:cs="Arial"/>
+          <w:sz w:val="22"/>
+          <w:szCs w:val="22"/>
+          <w:lang w:val="en-GB"/>
+        </w:rPr>
+      </w:pPr>
+    </w:p>
+    <w:p>
+      <w:pPr>
+        <w:tabs>
+          <w:tab w:val="left" w:pos="360"/>
+          <w:tab w:val="left" w:pos="540"/>
+          <w:tab w:val="center" w:pos="4500"/>
+        </w:tabs>
+        <w:spacing w:after="60"/>
+        <w:rPr>
+          <w:rFonts w:ascii="Arial" w:hAnsi="Arial" w:cs="Arial"/>
+          <w:sz w:val="22"/>
+          <w:szCs w:val="22"/>
+          <w:lang w:val="en-GB"/>
+        </w:rPr>
+      </w:pPr>
+      <w:r>
+        <w:rPr>
+          <w:rFonts w:ascii="Arial" w:hAnsi="Arial" w:cs="Arial"/>
+          <w:sz w:val="22"/>
+          <w:szCs w:val="22"/>
+          <w:lang w:val="en-GB"/>
+        </w:rPr>
+        <w:t>f</w:t>
       </w:r>
       <w:r>
         <w:rPr>
@@ -716,74 +995,6 @@
         </w:rPr>
         <w:t>)</w:t>
       </w:r>
-    </w:p>
-    <w:p>
-      <w:pPr>
-        <w:tabs>
-          <w:tab w:val="left" w:pos="360"/>
-          <w:tab w:val="left" w:pos="540"/>
-          <w:tab w:val="center" w:pos="4500"/>
-        </w:tabs>
-        <w:spacing w:after="60"/>
-        <w:rPr>
-          <w:rFonts w:ascii="Arial" w:hAnsi="Arial" w:cs="Arial"/>
-          <w:sz w:val="22"/>
-          <w:szCs w:val="22"/>
-          <w:lang w:val="en-GB"/>
-        </w:rPr>
-      </w:pPr>
-      <w:r>
-        <w:rPr>
-          <w:rFonts w:ascii="Arial" w:hAnsi="Arial" w:cs="Arial"/>
-          <w:sz w:val="22"/>
-          <w:szCs w:val="22"/>
-          <w:lang w:val="en-GB"/>
-        </w:rPr>
-        <w:t xml:space="preserve">Curiosity: the offset (+1) in the modulating signal, allows to have directly the shape of s(t) in the envelope of the modulated signal, and to retrieve s(t) with simple detector. This was needed at the times that AM started (in 1920’s). </w:t>
-      </w:r>
-    </w:p>
-    <w:p>
-      <w:pPr>
-        <w:tabs>
-          <w:tab w:val="left" w:pos="360"/>
-          <w:tab w:val="left" w:pos="540"/>
-          <w:tab w:val="center" w:pos="4500"/>
-        </w:tabs>
-        <w:spacing w:after="60"/>
-        <w:rPr>
-          <w:rFonts w:ascii="Arial" w:hAnsi="Arial" w:cs="Arial"/>
-          <w:sz w:val="22"/>
-          <w:szCs w:val="22"/>
-          <w:lang w:val="en-GB"/>
-        </w:rPr>
-      </w:pPr>
-      <w:r>
-        <w:rPr>
-          <w:rFonts w:ascii="Arial" w:hAnsi="Arial" w:cs="Arial"/>
-          <w:sz w:val="22"/>
-          <w:szCs w:val="22"/>
-          <w:lang w:val="en-GB"/>
-        </w:rPr>
-        <w:br/>
-      </w:r>
-      <w:r>
-        <w:rPr>
-          <w:rFonts w:ascii="Arial" w:hAnsi="Arial" w:cs="Arial"/>
-          <w:sz w:val="22"/>
-          <w:szCs w:val="22"/>
-          <w:lang w:val="en-GB"/>
-        </w:rPr>
-        <w:t>e</w:t>
-      </w:r>
-      <w:r>
-        <w:rPr>
-          <w:rFonts w:ascii="Arial" w:hAnsi="Arial" w:cs="Arial"/>
-          <w:sz w:val="22"/>
-          <w:szCs w:val="22"/>
-          <w:lang w:val="en-GB"/>
-        </w:rPr>
-        <w:t>)</w:t>
-      </w:r>
       <w:r>
         <w:rPr>
           <w:rFonts w:ascii="Arial" w:hAnsi="Arial" w:cs="Arial"/>
@@ -800,246 +1011,16 @@
           <w:szCs w:val="22"/>
           <w:lang w:val="en-GB"/>
         </w:rPr>
-        <w:t xml:space="preserve">Spectrum: 3 peaks, at 10kHz </w:t>
-      </w:r>
-      <w:proofErr w:type="gramStart"/>
-      <w:r>
-        <w:rPr>
-          <w:rFonts w:ascii="Arial" w:hAnsi="Arial" w:cs="Arial"/>
-          <w:sz w:val="22"/>
-          <w:szCs w:val="22"/>
-          <w:lang w:val="en-GB"/>
-        </w:rPr>
-        <w:t>plus  +</w:t>
-      </w:r>
-      <w:proofErr w:type="gramEnd"/>
-      <w:r>
-        <w:rPr>
-          <w:rFonts w:ascii="Arial" w:hAnsi="Arial" w:cs="Arial"/>
-          <w:sz w:val="22"/>
-          <w:szCs w:val="22"/>
-          <w:lang w:val="en-GB"/>
-        </w:rPr>
-        <w:t>/- 1KHz</w:t>
-      </w:r>
-      <w:r>
-        <w:rPr>
-          <w:rFonts w:ascii="Arial" w:hAnsi="Arial" w:cs="Arial"/>
-          <w:sz w:val="22"/>
-          <w:szCs w:val="22"/>
-          <w:lang w:val="en-GB"/>
-        </w:rPr>
-        <w:t>.</w:t>
-      </w:r>
-    </w:p>
-    <w:p>
-      <w:pPr>
-        <w:tabs>
-          <w:tab w:val="left" w:pos="360"/>
-          <w:tab w:val="left" w:pos="540"/>
-          <w:tab w:val="center" w:pos="4500"/>
-        </w:tabs>
-        <w:spacing w:after="60"/>
-        <w:rPr>
-          <w:rFonts w:ascii="Arial" w:hAnsi="Arial" w:cs="Arial"/>
-          <w:sz w:val="22"/>
-          <w:szCs w:val="22"/>
-          <w:lang w:val="en-GB"/>
-        </w:rPr>
-      </w:pPr>
-      <w:r>
-        <w:rPr>
-          <w:rFonts w:ascii="Arial" w:hAnsi="Arial" w:cs="Arial"/>
-          <w:sz w:val="22"/>
-          <w:szCs w:val="22"/>
-          <w:lang w:val="en-GB"/>
-        </w:rPr>
-        <w:t xml:space="preserve">The peak at 10kHz corresponds to the DC-offset multiplied with the carrier. The property </w:t>
-      </w:r>
-      <w:proofErr w:type="spellStart"/>
-      <w:r>
-        <w:rPr>
-          <w:rFonts w:ascii="Arial" w:hAnsi="Arial" w:cs="Arial"/>
-          <w:sz w:val="22"/>
-          <w:szCs w:val="22"/>
-          <w:lang w:val="en-GB"/>
-        </w:rPr>
-        <w:t>freq</w:t>
-      </w:r>
-      <w:proofErr w:type="spellEnd"/>
-      <w:r>
-        <w:rPr>
-          <w:rFonts w:ascii="Arial" w:hAnsi="Arial" w:cs="Arial"/>
-          <w:sz w:val="22"/>
-          <w:szCs w:val="22"/>
-          <w:lang w:val="en-GB"/>
-        </w:rPr>
-        <w:t xml:space="preserve">-shift explains the position of the peaks. </w:t>
-      </w:r>
-    </w:p>
-    <w:p>
-      <w:pPr>
-        <w:tabs>
-          <w:tab w:val="left" w:pos="360"/>
-          <w:tab w:val="left" w:pos="540"/>
-          <w:tab w:val="center" w:pos="4500"/>
-        </w:tabs>
-        <w:spacing w:after="60"/>
-        <w:rPr>
-          <w:rFonts w:ascii="Arial" w:hAnsi="Arial" w:cs="Arial"/>
-          <w:sz w:val="22"/>
-          <w:szCs w:val="22"/>
-          <w:lang w:val="en-GB"/>
-        </w:rPr>
-      </w:pPr>
-      <w:r>
-        <w:rPr>
-          <w:rFonts w:ascii="Arial" w:hAnsi="Arial" w:cs="Arial"/>
-          <w:sz w:val="22"/>
-          <w:szCs w:val="22"/>
-          <w:lang w:val="en-GB"/>
-        </w:rPr>
-        <w:t>Interesting to see that the “negative” side of the spectrum of s(t) (peak at -1kHz) is now visible after the modulation at 10kHz-1kHz = 9kHz.</w:t>
-      </w:r>
-    </w:p>
-    <w:p>
-      <w:pPr>
-        <w:tabs>
-          <w:tab w:val="left" w:pos="360"/>
-          <w:tab w:val="left" w:pos="540"/>
-          <w:tab w:val="center" w:pos="4500"/>
-        </w:tabs>
-        <w:spacing w:after="60"/>
-        <w:rPr>
-          <w:rFonts w:ascii="Arial" w:hAnsi="Arial" w:cs="Arial"/>
-          <w:sz w:val="22"/>
-          <w:szCs w:val="22"/>
-          <w:lang w:val="en-GB"/>
-        </w:rPr>
-      </w:pPr>
-      <w:r>
-        <w:rPr>
-          <w:rFonts w:ascii="Arial" w:hAnsi="Arial" w:cs="Arial"/>
-          <w:sz w:val="22"/>
-          <w:szCs w:val="22"/>
-          <w:lang w:val="en-GB"/>
-        </w:rPr>
-        <w:t xml:space="preserve">Varying the frequency of s(t), varies the delta of side-peaks to the carrier frequency after modulation. </w:t>
-      </w:r>
-    </w:p>
-    <w:p>
-      <w:pPr>
-        <w:tabs>
-          <w:tab w:val="left" w:pos="360"/>
-          <w:tab w:val="left" w:pos="540"/>
-          <w:tab w:val="center" w:pos="4500"/>
-        </w:tabs>
-        <w:spacing w:after="60"/>
-        <w:rPr>
-          <w:rFonts w:ascii="Arial" w:hAnsi="Arial" w:cs="Arial"/>
-          <w:sz w:val="22"/>
-          <w:szCs w:val="22"/>
-          <w:lang w:val="en-GB"/>
-        </w:rPr>
-      </w:pPr>
-    </w:p>
-    <w:p>
-      <w:pPr>
-        <w:tabs>
-          <w:tab w:val="left" w:pos="360"/>
-          <w:tab w:val="left" w:pos="540"/>
-          <w:tab w:val="center" w:pos="4500"/>
-        </w:tabs>
-        <w:spacing w:after="60"/>
-        <w:rPr>
-          <w:rFonts w:ascii="Arial" w:hAnsi="Arial" w:cs="Arial"/>
-          <w:sz w:val="22"/>
-          <w:szCs w:val="22"/>
-          <w:lang w:val="en-GB"/>
-        </w:rPr>
-      </w:pPr>
-      <w:r>
-        <w:rPr>
-          <w:rFonts w:ascii="Arial" w:hAnsi="Arial" w:cs="Arial"/>
-          <w:sz w:val="22"/>
-          <w:szCs w:val="22"/>
-          <w:lang w:val="en-GB"/>
-        </w:rPr>
-        <w:t>f</w:t>
-      </w:r>
-      <w:r>
-        <w:rPr>
-          <w:rFonts w:ascii="Arial" w:hAnsi="Arial" w:cs="Arial"/>
-          <w:sz w:val="22"/>
-          <w:szCs w:val="22"/>
-          <w:lang w:val="en-GB"/>
-        </w:rPr>
-        <w:t>)</w:t>
-      </w:r>
-      <w:r>
-        <w:rPr>
-          <w:rFonts w:ascii="Arial" w:hAnsi="Arial" w:cs="Arial"/>
-          <w:sz w:val="22"/>
-          <w:szCs w:val="22"/>
-          <w:lang w:val="en-GB"/>
-        </w:rPr>
-        <w:tab/>
-      </w:r>
-      <w:r>
-        <w:rPr>
-          <w:rFonts w:ascii="Arial" w:hAnsi="Arial" w:cs="Arial"/>
-          <w:sz w:val="22"/>
-          <w:szCs w:val="22"/>
-          <w:lang w:val="en-GB"/>
-        </w:rPr>
-        <w:t xml:space="preserve">It works. Observe how long is the wire wrapped up for the antenna. In order to improve reception </w:t>
-      </w:r>
-      <w:proofErr w:type="gramStart"/>
-      <w:r>
-        <w:rPr>
-          <w:rFonts w:ascii="Arial" w:hAnsi="Arial" w:cs="Arial"/>
-          <w:sz w:val="22"/>
-          <w:szCs w:val="22"/>
-          <w:lang w:val="en-GB"/>
-        </w:rPr>
-        <w:t>antennas</w:t>
-      </w:r>
-      <w:proofErr w:type="gramEnd"/>
-      <w:r>
-        <w:rPr>
-          <w:rFonts w:ascii="Arial" w:hAnsi="Arial" w:cs="Arial"/>
-          <w:sz w:val="22"/>
-          <w:szCs w:val="22"/>
-          <w:lang w:val="en-GB"/>
-        </w:rPr>
-        <w:t xml:space="preserve"> match </w:t>
-      </w:r>
-      <w:r>
-        <w:rPr>
-          <w:rFonts w:ascii="Arial" w:hAnsi="Arial" w:cs="Arial"/>
-          <w:sz w:val="22"/>
-          <w:szCs w:val="22"/>
-          <w:lang w:val="en-GB"/>
-        </w:rPr>
-        <w:t xml:space="preserve">often λ/2 or </w:t>
-      </w:r>
-      <w:r>
-        <w:rPr>
-          <w:rFonts w:ascii="Arial" w:hAnsi="Arial" w:cs="Arial"/>
-          <w:sz w:val="22"/>
-          <w:szCs w:val="22"/>
-          <w:lang w:val="en-GB"/>
-        </w:rPr>
-        <w:t>λ/</w:t>
-      </w:r>
-      <w:r>
-        <w:rPr>
-          <w:rFonts w:ascii="Arial" w:hAnsi="Arial" w:cs="Arial"/>
-          <w:sz w:val="22"/>
-          <w:szCs w:val="22"/>
-          <w:lang w:val="en-GB"/>
-        </w:rPr>
-        <w:t>4 length for the carrier frequency.</w:t>
+        <w:t xml:space="preserve">It works. Observe how long is the wire wrapped up for the antenna. In order to improve reception antennas match </w:t>
+      </w:r>
+      <w:r>
+        <w:rPr>
+          <w:rFonts w:ascii="Arial" w:hAnsi="Arial" w:cs="Arial"/>
+          <w:sz w:val="22"/>
+          <w:szCs w:val="22"/>
+          <w:lang w:val="en-GB"/>
+        </w:rPr>
+        <w:t>often λ/2 or λ/4 length for the carrier frequency. Let us check here:</w:t>
       </w:r>
       <w:r>
         <w:rPr>
@@ -1050,120 +1031,55 @@
         </w:rPr>
         <w:t xml:space="preserve"> </w:t>
       </w:r>
-      <w:r>
-        <w:rPr>
-          <w:rFonts w:ascii="Arial" w:hAnsi="Arial" w:cs="Arial"/>
-          <w:sz w:val="22"/>
-          <w:szCs w:val="22"/>
-          <w:lang w:val="en-GB"/>
-        </w:rPr>
-        <w:t>Let us check here:</w:t>
-      </w:r>
-      <w:r>
-        <w:rPr>
-          <w:rFonts w:ascii="Arial" w:hAnsi="Arial" w:cs="Arial"/>
-          <w:sz w:val="22"/>
-          <w:szCs w:val="22"/>
-          <w:lang w:val="en-GB"/>
-        </w:rPr>
-        <w:t xml:space="preserve"> </w:t>
-      </w:r>
-    </w:p>
-    <w:p>
-      <w:pPr>
-        <w:tabs>
-          <w:tab w:val="left" w:pos="360"/>
-          <w:tab w:val="left" w:pos="540"/>
-          <w:tab w:val="center" w:pos="4500"/>
-        </w:tabs>
-        <w:spacing w:after="60"/>
-        <w:rPr>
-          <w:rFonts w:ascii="Arial" w:hAnsi="Arial" w:cs="Arial"/>
-          <w:sz w:val="22"/>
-          <w:szCs w:val="22"/>
-          <w:lang w:val="en-GB"/>
-        </w:rPr>
-      </w:pPr>
-      <w:r>
-        <w:rPr>
-          <w:rFonts w:ascii="Arial" w:hAnsi="Arial" w:cs="Arial"/>
-          <w:sz w:val="22"/>
-          <w:szCs w:val="22"/>
-          <w:lang w:val="en-GB"/>
-        </w:rPr>
-        <w:t xml:space="preserve">fc= 1MHz </w:t>
-      </w:r>
-      <w:proofErr w:type="gramStart"/>
-      <w:r>
-        <w:rPr>
-          <w:rFonts w:ascii="Arial" w:hAnsi="Arial" w:cs="Arial"/>
-          <w:sz w:val="22"/>
-          <w:szCs w:val="22"/>
-          <w:lang w:val="en-GB"/>
-        </w:rPr>
-        <w:t xml:space="preserve">  ;</w:t>
-      </w:r>
-      <w:proofErr w:type="gramEnd"/>
-      <w:r>
-        <w:rPr>
-          <w:rFonts w:ascii="Arial" w:hAnsi="Arial" w:cs="Arial"/>
-          <w:sz w:val="22"/>
-          <w:szCs w:val="22"/>
-          <w:lang w:val="en-GB"/>
-        </w:rPr>
-        <w:t xml:space="preserve">   velocity (electromagnetic wave) ~  velocity (light) ~ 3.10^8 m/s</w:t>
-      </w:r>
-    </w:p>
-    <w:p>
-      <w:pPr>
-        <w:tabs>
-          <w:tab w:val="left" w:pos="360"/>
-          <w:tab w:val="left" w:pos="540"/>
-          <w:tab w:val="center" w:pos="4500"/>
-        </w:tabs>
-        <w:spacing w:after="60"/>
-        <w:rPr>
-          <w:rFonts w:ascii="Arial" w:hAnsi="Arial" w:cs="Arial"/>
-          <w:sz w:val="22"/>
-          <w:szCs w:val="22"/>
-          <w:lang w:val="en-GB"/>
-        </w:rPr>
-      </w:pPr>
-      <w:r>
-        <w:rPr>
-          <w:rFonts w:ascii="Arial" w:hAnsi="Arial" w:cs="Arial"/>
-          <w:sz w:val="22"/>
-          <w:szCs w:val="22"/>
-          <w:lang w:val="en-GB"/>
-        </w:rPr>
-        <w:t>λ</w:t>
-      </w:r>
-      <w:r>
-        <w:rPr>
-          <w:rFonts w:ascii="Arial" w:hAnsi="Arial" w:cs="Arial"/>
-          <w:sz w:val="22"/>
-          <w:szCs w:val="22"/>
-          <w:lang w:val="en-GB"/>
-        </w:rPr>
-        <w:t xml:space="preserve"> = </w:t>
-      </w:r>
-      <w:r>
-        <w:rPr>
-          <w:rFonts w:ascii="Arial" w:hAnsi="Arial" w:cs="Arial"/>
-          <w:sz w:val="22"/>
-          <w:szCs w:val="22"/>
-          <w:lang w:val="en-GB"/>
-        </w:rPr>
-        <w:t>3.10^8</w:t>
-      </w:r>
-      <w:r>
-        <w:rPr>
-          <w:rFonts w:ascii="Arial" w:hAnsi="Arial" w:cs="Arial"/>
-          <w:sz w:val="22"/>
-          <w:szCs w:val="22"/>
-          <w:lang w:val="en-GB"/>
-        </w:rPr>
-        <w:t xml:space="preserve"> / 10^6 = 3.10^2 m = 300m </w:t>
+    </w:p>
+    <w:p>
+      <w:pPr>
+        <w:tabs>
+          <w:tab w:val="left" w:pos="360"/>
+          <w:tab w:val="left" w:pos="540"/>
+          <w:tab w:val="center" w:pos="4500"/>
+        </w:tabs>
+        <w:spacing w:after="60"/>
+        <w:rPr>
+          <w:rFonts w:ascii="Arial" w:hAnsi="Arial" w:cs="Arial"/>
+          <w:sz w:val="22"/>
+          <w:szCs w:val="22"/>
+          <w:lang w:val="en-GB"/>
+        </w:rPr>
+      </w:pPr>
+      <w:r>
+        <w:rPr>
+          <w:rFonts w:ascii="Arial" w:hAnsi="Arial" w:cs="Arial"/>
+          <w:sz w:val="22"/>
+          <w:szCs w:val="22"/>
+          <w:lang w:val="en-GB"/>
+        </w:rPr>
+        <w:t>fc= 1MHz   ;   velocity (electromagnetic wave) ~  velocity (light) ~ 3.10^8 m/s</w:t>
+      </w:r>
+    </w:p>
+    <w:p>
+      <w:pPr>
+        <w:tabs>
+          <w:tab w:val="left" w:pos="360"/>
+          <w:tab w:val="left" w:pos="540"/>
+          <w:tab w:val="center" w:pos="4500"/>
+        </w:tabs>
+        <w:spacing w:after="60"/>
+        <w:rPr>
+          <w:rFonts w:ascii="Arial" w:hAnsi="Arial" w:cs="Arial"/>
+          <w:sz w:val="22"/>
+          <w:szCs w:val="22"/>
+          <w:lang w:val="en-GB"/>
+        </w:rPr>
+      </w:pPr>
+      <w:r>
+        <w:rPr>
+          <w:rFonts w:ascii="Arial" w:hAnsi="Arial" w:cs="Arial"/>
+          <w:sz w:val="22"/>
+          <w:szCs w:val="22"/>
+          <w:lang w:val="en-GB"/>
+        </w:rPr>
+        <w:t xml:space="preserve">λ = 3.10^8 / 10^6 = 3.10^2 m = 300m </w:t>
       </w:r>
     </w:p>
     <w:p>
@@ -1190,7 +1106,7 @@
         </w:rPr>
         <w:t xml:space="preserve">more details can check at: </w:t>
       </w:r>
-      <w:hyperlink r:id="rId8" w:history="1">
+      <w:hyperlink r:id="rId13" w:history="1">
         <w:r>
           <w:rPr>
             <w:rStyle w:val="Hyperlink"/>
@@ -1311,19 +1227,8 @@
           <w:szCs w:val="22"/>
           <w:lang w:val="en-GB"/>
         </w:rPr>
-        <w:t xml:space="preserve">Also works directly with monitor output from the external </w:t>
-      </w:r>
-      <w:proofErr w:type="gramStart"/>
-      <w:r>
-        <w:rPr>
-          <w:rFonts w:ascii="Arial" w:hAnsi="Arial" w:cs="Arial"/>
-          <w:sz w:val="22"/>
-          <w:szCs w:val="22"/>
-          <w:lang w:val="en-GB"/>
-        </w:rPr>
-        <w:t>sound-card</w:t>
-      </w:r>
-      <w:proofErr w:type="gramEnd"/>
+        <w:t>Also works directly with monitor output from the external sound-card</w:t>
+      </w:r>
     </w:p>
     <w:p>
       <w:pPr>
@@ -1342,7 +1247,12 @@
       </w:pPr>
     </w:p>
     <w:sectPr>
-      <w:headerReference w:type="default" r:id="rId9"/>
+      <w:headerReference w:type="even" r:id="rId14"/>
+      <w:headerReference w:type="default" r:id="rId15"/>
+      <w:footerReference w:type="even" r:id="rId16"/>
+      <w:footerReference w:type="default" r:id="rId17"/>
+      <w:headerReference w:type="first" r:id="rId18"/>
+      <w:footerReference w:type="first" r:id="rId19"/>
       <w:pgSz w:w="11906" w:h="16838"/>
       <w:pgMar w:top="1418" w:right="1418" w:bottom="1134" w:left="1418" w:header="709" w:footer="709" w:gutter="0"/>
       <w:cols w:space="708"/>
@@ -1371,6 +1281,36 @@
 </w:endnotes>
 </file>
 
+<file path=word/footer1.xml><?xml version="1.0" encoding="utf-8"?>
+<w:ftr xmlns:wpc="http://schemas.microsoft.com/office/word/2010/wordprocessingCanvas" xmlns:cx="http://schemas.microsoft.com/office/drawing/2014/chartex" xmlns:cx1="http://schemas.microsoft.com/office/drawing/2015/9/8/chartex" xmlns:cx2="http://schemas.microsoft.com/office/drawing/2015/10/21/chartex" xmlns:cx3="http://schemas.microsoft.com/office/drawing/2016/5/9/chartex" xmlns:cx4="http://schemas.microsoft.com/office/drawing/2016/5/10/chartex" xmlns:cx5="http://schemas.microsoft.com/office/drawing/2016/5/11/chartex" xmlns:cx6="http://schemas.microsoft.com/office/drawing/2016/5/12/chartex" xmlns:cx7="http://schemas.microsoft.com/office/drawing/2016/5/13/chartex" xmlns:cx8="http://schemas.microsoft.com/office/drawing/2016/5/14/chartex" xmlns:mc="http://schemas.openxmlformats.org/markup-compatibility/2006" xmlns:aink="http://schemas.microsoft.com/office/drawing/2016/ink" xmlns:am3d="http://schemas.microsoft.com/office/drawing/2017/model3d" xmlns:o="urn:schemas-microsoft-com:office:office" xmlns:r="http://schemas.openxmlformats.org/officeDocument/2006/relationships" xmlns:m="http://schemas.openxmlformats.org/officeDocument/2006/math" xmlns:v="urn:schemas-microsoft-com:vml" xmlns:wp14="http://schemas.microsoft.com/office/word/2010/wordprocessingDrawing" xmlns:wp="http://schemas.openxmlformats.org/drawingml/2006/wordprocessingDrawing" xmlns:w10="urn:schemas-microsoft-com:office:word" xmlns:w="http://schemas.openxmlformats.org/wordprocessingml/2006/main" xmlns:w14="http://schemas.microsoft.com/office/word/2010/wordml" xmlns:w15="http://schemas.microsoft.com/office/word/2012/wordml" xmlns:w16cid="http://schemas.microsoft.com/office/word/2016/wordml/cid" xmlns:w16se="http://schemas.microsoft.com/office/word/2015/wordml/symex" xmlns:wpg="http://schemas.microsoft.com/office/word/2010/wordprocessingGroup" xmlns:wpi="http://schemas.microsoft.com/office/word/2010/wordprocessingInk" xmlns:wne="http://schemas.microsoft.com/office/word/2006/wordml" xmlns:wps="http://schemas.microsoft.com/office/word/2010/wordprocessingShape" mc:Ignorable="w14 w15 w16se w16cid wp14">
+  <w:p>
+    <w:pPr>
+      <w:pStyle w:val="Fuzeile"/>
+    </w:pPr>
+  </w:p>
+</w:ftr>
+</file>
+
+<file path=word/footer2.xml><?xml version="1.0" encoding="utf-8"?>
+<w:ftr xmlns:wpc="http://schemas.microsoft.com/office/word/2010/wordprocessingCanvas" xmlns:cx="http://schemas.microsoft.com/office/drawing/2014/chartex" xmlns:cx1="http://schemas.microsoft.com/office/drawing/2015/9/8/chartex" xmlns:cx2="http://schemas.microsoft.com/office/drawing/2015/10/21/chartex" xmlns:cx3="http://schemas.microsoft.com/office/drawing/2016/5/9/chartex" xmlns:cx4="http://schemas.microsoft.com/office/drawing/2016/5/10/chartex" xmlns:cx5="http://schemas.microsoft.com/office/drawing/2016/5/11/chartex" xmlns:cx6="http://schemas.microsoft.com/office/drawing/2016/5/12/chartex" xmlns:cx7="http://schemas.microsoft.com/office/drawing/2016/5/13/chartex" xmlns:cx8="http://schemas.microsoft.com/office/drawing/2016/5/14/chartex" xmlns:mc="http://schemas.openxmlformats.org/markup-compatibility/2006" xmlns:aink="http://schemas.microsoft.com/office/drawing/2016/ink" xmlns:am3d="http://schemas.microsoft.com/office/drawing/2017/model3d" xmlns:o="urn:schemas-microsoft-com:office:office" xmlns:r="http://schemas.openxmlformats.org/officeDocument/2006/relationships" xmlns:m="http://schemas.openxmlformats.org/officeDocument/2006/math" xmlns:v="urn:schemas-microsoft-com:vml" xmlns:wp14="http://schemas.microsoft.com/office/word/2010/wordprocessingDrawing" xmlns:wp="http://schemas.openxmlformats.org/drawingml/2006/wordprocessingDrawing" xmlns:w10="urn:schemas-microsoft-com:office:word" xmlns:w="http://schemas.openxmlformats.org/wordprocessingml/2006/main" xmlns:w14="http://schemas.microsoft.com/office/word/2010/wordml" xmlns:w15="http://schemas.microsoft.com/office/word/2012/wordml" xmlns:w16cid="http://schemas.microsoft.com/office/word/2016/wordml/cid" xmlns:w16se="http://schemas.microsoft.com/office/word/2015/wordml/symex" xmlns:wpg="http://schemas.microsoft.com/office/word/2010/wordprocessingGroup" xmlns:wpi="http://schemas.microsoft.com/office/word/2010/wordprocessingInk" xmlns:wne="http://schemas.microsoft.com/office/word/2006/wordml" xmlns:wps="http://schemas.microsoft.com/office/word/2010/wordprocessingShape" mc:Ignorable="w14 w15 w16se w16cid wp14">
+  <w:p>
+    <w:pPr>
+      <w:pStyle w:val="Fuzeile"/>
+    </w:pPr>
+  </w:p>
+</w:ftr>
+</file>
+
+<file path=word/footer3.xml><?xml version="1.0" encoding="utf-8"?>
+<w:ftr xmlns:wpc="http://schemas.microsoft.com/office/word/2010/wordprocessingCanvas" xmlns:cx="http://schemas.microsoft.com/office/drawing/2014/chartex" xmlns:cx1="http://schemas.microsoft.com/office/drawing/2015/9/8/chartex" xmlns:cx2="http://schemas.microsoft.com/office/drawing/2015/10/21/chartex" xmlns:cx3="http://schemas.microsoft.com/office/drawing/2016/5/9/chartex" xmlns:cx4="http://schemas.microsoft.com/office/drawing/2016/5/10/chartex" xmlns:cx5="http://schemas.microsoft.com/office/drawing/2016/5/11/chartex" xmlns:cx6="http://schemas.microsoft.com/office/drawing/2016/5/12/chartex" xmlns:cx7="http://schemas.microsoft.com/office/drawing/2016/5/13/chartex" xmlns:cx8="http://schemas.microsoft.com/office/drawing/2016/5/14/chartex" xmlns:mc="http://schemas.openxmlformats.org/markup-compatibility/2006" xmlns:aink="http://schemas.microsoft.com/office/drawing/2016/ink" xmlns:am3d="http://schemas.microsoft.com/office/drawing/2017/model3d" xmlns:o="urn:schemas-microsoft-com:office:office" xmlns:r="http://schemas.openxmlformats.org/officeDocument/2006/relationships" xmlns:m="http://schemas.openxmlformats.org/officeDocument/2006/math" xmlns:v="urn:schemas-microsoft-com:vml" xmlns:wp14="http://schemas.microsoft.com/office/word/2010/wordprocessingDrawing" xmlns:wp="http://schemas.openxmlformats.org/drawingml/2006/wordprocessingDrawing" xmlns:w10="urn:schemas-microsoft-com:office:word" xmlns:w="http://schemas.openxmlformats.org/wordprocessingml/2006/main" xmlns:w14="http://schemas.microsoft.com/office/word/2010/wordml" xmlns:w15="http://schemas.microsoft.com/office/word/2012/wordml" xmlns:w16cid="http://schemas.microsoft.com/office/word/2016/wordml/cid" xmlns:w16se="http://schemas.microsoft.com/office/word/2015/wordml/symex" xmlns:wpg="http://schemas.microsoft.com/office/word/2010/wordprocessingGroup" xmlns:wpi="http://schemas.microsoft.com/office/word/2010/wordprocessingInk" xmlns:wne="http://schemas.microsoft.com/office/word/2006/wordml" xmlns:wps="http://schemas.microsoft.com/office/word/2010/wordprocessingShape" mc:Ignorable="w14 w15 w16se w16cid wp14">
+  <w:p>
+    <w:pPr>
+      <w:pStyle w:val="Fuzeile"/>
+    </w:pPr>
+  </w:p>
+</w:ftr>
+</file>
+
 <file path=word/footnotes.xml><?xml version="1.0" encoding="utf-8"?>
 <w:footnotes xmlns:wpc="http://schemas.microsoft.com/office/word/2010/wordprocessingCanvas" xmlns:cx="http://schemas.microsoft.com/office/drawing/2014/chartex" xmlns:cx1="http://schemas.microsoft.com/office/drawing/2015/9/8/chartex" xmlns:cx2="http://schemas.microsoft.com/office/drawing/2015/10/21/chartex" xmlns:cx3="http://schemas.microsoft.com/office/drawing/2016/5/9/chartex" xmlns:cx4="http://schemas.microsoft.com/office/drawing/2016/5/10/chartex" xmlns:cx5="http://schemas.microsoft.com/office/drawing/2016/5/11/chartex" xmlns:cx6="http://schemas.microsoft.com/office/drawing/2016/5/12/chartex" xmlns:cx7="http://schemas.microsoft.com/office/drawing/2016/5/13/chartex" xmlns:cx8="http://schemas.microsoft.com/office/drawing/2016/5/14/chartex" xmlns:mc="http://schemas.openxmlformats.org/markup-compatibility/2006" xmlns:aink="http://schemas.microsoft.com/office/drawing/2016/ink" xmlns:am3d="http://schemas.microsoft.com/office/drawing/2017/model3d" xmlns:o="urn:schemas-microsoft-com:office:office" xmlns:r="http://schemas.openxmlformats.org/officeDocument/2006/relationships" xmlns:m="http://schemas.openxmlformats.org/officeDocument/2006/math" xmlns:v="urn:schemas-microsoft-com:vml" xmlns:wp14="http://schemas.microsoft.com/office/word/2010/wordprocessingDrawing" xmlns:wp="http://schemas.openxmlformats.org/drawingml/2006/wordprocessingDrawing" xmlns:w10="urn:schemas-microsoft-com:office:word" xmlns:w="http://schemas.openxmlformats.org/wordprocessingml/2006/main" xmlns:w14="http://schemas.microsoft.com/office/word/2010/wordml" xmlns:w15="http://schemas.microsoft.com/office/word/2012/wordml" xmlns:w16cid="http://schemas.microsoft.com/office/word/2016/wordml/cid" xmlns:w16se="http://schemas.microsoft.com/office/word/2015/wordml/symex" xmlns:wpg="http://schemas.microsoft.com/office/word/2010/wordprocessingGroup" xmlns:wpi="http://schemas.microsoft.com/office/word/2010/wordprocessingInk" xmlns:wne="http://schemas.microsoft.com/office/word/2006/wordml" xmlns:wps="http://schemas.microsoft.com/office/word/2010/wordprocessingShape" mc:Ignorable="w14 w15 w16se w16cid wp14">
   <w:footnote w:type="separator" w:id="-1">
@@ -1395,6 +1335,16 @@
   <w:p>
     <w:pPr>
       <w:pStyle w:val="Kopfzeile"/>
+    </w:pPr>
+  </w:p>
+</w:hdr>
+</file>
+
+<file path=word/header2.xml><?xml version="1.0" encoding="utf-8"?>
+<w:hdr xmlns:wpc="http://schemas.microsoft.com/office/word/2010/wordprocessingCanvas" xmlns:cx="http://schemas.microsoft.com/office/drawing/2014/chartex" xmlns:cx1="http://schemas.microsoft.com/office/drawing/2015/9/8/chartex" xmlns:cx2="http://schemas.microsoft.com/office/drawing/2015/10/21/chartex" xmlns:cx3="http://schemas.microsoft.com/office/drawing/2016/5/9/chartex" xmlns:cx4="http://schemas.microsoft.com/office/drawing/2016/5/10/chartex" xmlns:cx5="http://schemas.microsoft.com/office/drawing/2016/5/11/chartex" xmlns:cx6="http://schemas.microsoft.com/office/drawing/2016/5/12/chartex" xmlns:cx7="http://schemas.microsoft.com/office/drawing/2016/5/13/chartex" xmlns:cx8="http://schemas.microsoft.com/office/drawing/2016/5/14/chartex" xmlns:mc="http://schemas.openxmlformats.org/markup-compatibility/2006" xmlns:aink="http://schemas.microsoft.com/office/drawing/2016/ink" xmlns:am3d="http://schemas.microsoft.com/office/drawing/2017/model3d" xmlns:o="urn:schemas-microsoft-com:office:office" xmlns:r="http://schemas.openxmlformats.org/officeDocument/2006/relationships" xmlns:m="http://schemas.openxmlformats.org/officeDocument/2006/math" xmlns:v="urn:schemas-microsoft-com:vml" xmlns:wp14="http://schemas.microsoft.com/office/word/2010/wordprocessingDrawing" xmlns:wp="http://schemas.openxmlformats.org/drawingml/2006/wordprocessingDrawing" xmlns:w10="urn:schemas-microsoft-com:office:word" xmlns:w="http://schemas.openxmlformats.org/wordprocessingml/2006/main" xmlns:w14="http://schemas.microsoft.com/office/word/2010/wordml" xmlns:w15="http://schemas.microsoft.com/office/word/2012/wordml" xmlns:w16cid="http://schemas.microsoft.com/office/word/2016/wordml/cid" xmlns:w16se="http://schemas.microsoft.com/office/word/2015/wordml/symex" xmlns:wpg="http://schemas.microsoft.com/office/word/2010/wordprocessingGroup" xmlns:wpi="http://schemas.microsoft.com/office/word/2010/wordprocessingInk" xmlns:wne="http://schemas.microsoft.com/office/word/2006/wordml" xmlns:wps="http://schemas.microsoft.com/office/word/2010/wordprocessingShape" mc:Ignorable="w14 w15 w16se w16cid wp14">
+  <w:p>
+    <w:pPr>
+      <w:pStyle w:val="Kopfzeile"/>
       <w:rPr>
         <w:rFonts w:ascii="Arial" w:hAnsi="Arial" w:cs="Arial"/>
         <w:sz w:val="22"/>
@@ -1425,7 +1375,6 @@
       </w:rPr>
       <w:t xml:space="preserve">ZHAW, </w:t>
     </w:r>
-    <w:proofErr w:type="spellStart"/>
     <w:r>
       <w:rPr>
         <w:rFonts w:ascii="Arial" w:hAnsi="Arial" w:cs="Arial"/>
@@ -1434,7 +1383,6 @@
       </w:rPr>
       <w:t>SiSy</w:t>
     </w:r>
-    <w:proofErr w:type="spellEnd"/>
     <w:r>
       <w:rPr>
         <w:rFonts w:ascii="Arial" w:hAnsi="Arial" w:cs="Arial"/>
@@ -1560,6 +1508,16 @@
       </w:rPr>
       <w:fldChar w:fldCharType="end"/>
     </w:r>
+  </w:p>
+</w:hdr>
+</file>
+
+<file path=word/header3.xml><?xml version="1.0" encoding="utf-8"?>
+<w:hdr xmlns:wpc="http://schemas.microsoft.com/office/word/2010/wordprocessingCanvas" xmlns:cx="http://schemas.microsoft.com/office/drawing/2014/chartex" xmlns:cx1="http://schemas.microsoft.com/office/drawing/2015/9/8/chartex" xmlns:cx2="http://schemas.microsoft.com/office/drawing/2015/10/21/chartex" xmlns:cx3="http://schemas.microsoft.com/office/drawing/2016/5/9/chartex" xmlns:cx4="http://schemas.microsoft.com/office/drawing/2016/5/10/chartex" xmlns:cx5="http://schemas.microsoft.com/office/drawing/2016/5/11/chartex" xmlns:cx6="http://schemas.microsoft.com/office/drawing/2016/5/12/chartex" xmlns:cx7="http://schemas.microsoft.com/office/drawing/2016/5/13/chartex" xmlns:cx8="http://schemas.microsoft.com/office/drawing/2016/5/14/chartex" xmlns:mc="http://schemas.openxmlformats.org/markup-compatibility/2006" xmlns:aink="http://schemas.microsoft.com/office/drawing/2016/ink" xmlns:am3d="http://schemas.microsoft.com/office/drawing/2017/model3d" xmlns:o="urn:schemas-microsoft-com:office:office" xmlns:r="http://schemas.openxmlformats.org/officeDocument/2006/relationships" xmlns:m="http://schemas.openxmlformats.org/officeDocument/2006/math" xmlns:v="urn:schemas-microsoft-com:vml" xmlns:wp14="http://schemas.microsoft.com/office/word/2010/wordprocessingDrawing" xmlns:wp="http://schemas.openxmlformats.org/drawingml/2006/wordprocessingDrawing" xmlns:w10="urn:schemas-microsoft-com:office:word" xmlns:w="http://schemas.openxmlformats.org/wordprocessingml/2006/main" xmlns:w14="http://schemas.microsoft.com/office/word/2010/wordml" xmlns:w15="http://schemas.microsoft.com/office/word/2012/wordml" xmlns:w16cid="http://schemas.microsoft.com/office/word/2016/wordml/cid" xmlns:w16se="http://schemas.microsoft.com/office/word/2015/wordml/symex" xmlns:wpg="http://schemas.microsoft.com/office/word/2010/wordprocessingGroup" xmlns:wpi="http://schemas.microsoft.com/office/word/2010/wordprocessingInk" xmlns:wne="http://schemas.microsoft.com/office/word/2006/wordml" xmlns:wps="http://schemas.microsoft.com/office/word/2010/wordprocessingShape" mc:Ignorable="w14 w15 w16se w16cid wp14">
+  <w:p>
+    <w:pPr>
+      <w:pStyle w:val="Kopfzeile"/>
+    </w:pPr>
   </w:p>
 </w:hdr>
 </file>

</xml_diff>